<commit_message>
Update Requerimientos Funcionales y no Funcionales.docx
Ajuste en documento RF y RNF
</commit_message>
<xml_diff>
--- a/DOCUENTOS VARIOS/REQUERIMIENTOS/Requerimientos Funcionales y no Funcionales.docx
+++ b/DOCUENTOS VARIOS/REQUERIMIENTOS/Requerimientos Funcionales y no Funcionales.docx
@@ -842,7 +842,6 @@
               <w:rPr>
                 <w:rFonts w:cs="Arial"/>
                 <w:b/>
-                <w:highlight w:val="yellow"/>
               </w:rPr>
               <w:t>LÍDER</w:t>
             </w:r>
@@ -3559,84 +3558,37 @@
       <w:pPr>
         <w:pStyle w:val="Normalindentado2"/>
         <w:ind w:left="0"/>
-        <w:rPr>
-          <w:highlight w:val="yellow"/>
-        </w:rPr>
       </w:pPr>
       <w:r>
-        <w:rPr>
-          <w:highlight w:val="yellow"/>
-        </w:rPr>
         <w:t xml:space="preserve">Este software será instalado </w:t>
       </w:r>
       <w:r>
-        <w:rPr>
-          <w:highlight w:val="yellow"/>
-        </w:rPr>
         <w:t xml:space="preserve">principalmente en </w:t>
       </w:r>
       <w:r>
-        <w:rPr>
-          <w:highlight w:val="yellow"/>
-        </w:rPr>
         <w:t xml:space="preserve">LUGAR O AREA DONDE APLICA EL </w:t>
       </w:r>
-      <w:proofErr w:type="gramStart"/>
       <w:r>
-        <w:rPr>
-          <w:highlight w:val="yellow"/>
-        </w:rPr>
-        <w:t xml:space="preserve">PROYECTO </w:t>
+        <w:t>PROYECTO en</w:t>
       </w:r>
       <w:r>
-        <w:rPr>
-          <w:highlight w:val="yellow"/>
-        </w:rPr>
-        <w:t xml:space="preserve"> </w:t>
-      </w:r>
-      <w:r>
-        <w:rPr>
-          <w:highlight w:val="yellow"/>
-        </w:rPr>
-        <w:t>en</w:t>
-      </w:r>
-      <w:proofErr w:type="gramEnd"/>
-      <w:r>
-        <w:rPr>
-          <w:highlight w:val="yellow"/>
-        </w:rPr>
         <w:t xml:space="preserve"> la Ciudad de Bogotá, el objetivo del proyecto se centra en ayudar a las empresas para que se pueda generar mayor manejo y orden de la información, </w:t>
       </w:r>
       <w:r>
-        <w:rPr>
-          <w:highlight w:val="yellow"/>
-        </w:rPr>
         <w:t>facturación</w:t>
       </w:r>
       <w:r>
-        <w:rPr>
-          <w:highlight w:val="yellow"/>
-        </w:rPr>
         <w:t xml:space="preserve">. </w:t>
       </w:r>
       <w:r>
-        <w:rPr>
-          <w:highlight w:val="yellow"/>
-        </w:rPr>
         <w:t xml:space="preserve"> </w:t>
       </w:r>
     </w:p>
     <w:p>
       <w:pPr>
         <w:pStyle w:val="Normalindentado2"/>
-        <w:rPr>
-          <w:highlight w:val="yellow"/>
-        </w:rPr>
       </w:pPr>
       <w:r>
-        <w:rPr>
-          <w:highlight w:val="yellow"/>
-        </w:rPr>
         <w:tab/>
       </w:r>
     </w:p>
@@ -3646,27 +3598,15 @@
         <w:ind w:left="0"/>
       </w:pPr>
       <w:r>
-        <w:rPr>
-          <w:highlight w:val="yellow"/>
-        </w:rPr>
         <w:t>El objetivo del proyecto se va a iniciar transcurso de un mes y ya más adelante después de terminar este proyecto se plantea continuar con el proyecto</w:t>
       </w:r>
       <w:r>
-        <w:rPr>
-          <w:highlight w:val="yellow"/>
-        </w:rPr>
         <w:t xml:space="preserve"> y</w:t>
       </w:r>
       <w:r>
-        <w:rPr>
-          <w:highlight w:val="yellow"/>
-        </w:rPr>
         <w:t xml:space="preserve"> extenderlo a diferentes lugares de Bogotá.</w:t>
       </w:r>
       <w:r>
-        <w:rPr>
-          <w:highlight w:val="yellow"/>
-        </w:rPr>
         <w:t xml:space="preserve">   USTED SABRA</w:t>
       </w:r>
     </w:p>
@@ -3704,7 +3644,6 @@
         <w:spacing w:before="120"/>
         <w:rPr>
           <w:iCs w:val="0"/>
-          <w:highlight w:val="yellow"/>
           <w:lang w:val="es-ES_tradnl"/>
         </w:rPr>
       </w:pPr>
@@ -3715,7 +3654,6 @@
       <w:r>
         <w:rPr>
           <w:iCs w:val="0"/>
-          <w:highlight w:val="yellow"/>
           <w:lang w:val="es-ES_tradnl"/>
         </w:rPr>
         <w:t>Personal involucrado</w:t>
@@ -5790,110 +5728,6 @@
     </w:p>
     <w:p>
       <w:pPr>
-        <w:jc w:val="both"/>
-        <w:rPr>
-          <w:lang w:val="es-ES_tradnl"/>
-        </w:rPr>
-      </w:pPr>
-    </w:p>
-    <w:p>
-      <w:pPr>
-        <w:jc w:val="both"/>
-        <w:rPr>
-          <w:lang w:val="es-ES_tradnl"/>
-        </w:rPr>
-      </w:pPr>
-    </w:p>
-    <w:p>
-      <w:pPr>
-        <w:jc w:val="both"/>
-        <w:rPr>
-          <w:lang w:val="es-ES_tradnl"/>
-        </w:rPr>
-      </w:pPr>
-    </w:p>
-    <w:p>
-      <w:pPr>
-        <w:jc w:val="both"/>
-        <w:rPr>
-          <w:lang w:val="es-ES_tradnl"/>
-        </w:rPr>
-      </w:pPr>
-    </w:p>
-    <w:p>
-      <w:pPr>
-        <w:jc w:val="both"/>
-        <w:rPr>
-          <w:lang w:val="es-ES_tradnl"/>
-        </w:rPr>
-      </w:pPr>
-    </w:p>
-    <w:p>
-      <w:pPr>
-        <w:jc w:val="both"/>
-        <w:rPr>
-          <w:lang w:val="es-ES_tradnl"/>
-        </w:rPr>
-      </w:pPr>
-    </w:p>
-    <w:p>
-      <w:pPr>
-        <w:jc w:val="both"/>
-        <w:rPr>
-          <w:lang w:val="es-ES_tradnl"/>
-        </w:rPr>
-      </w:pPr>
-    </w:p>
-    <w:p>
-      <w:pPr>
-        <w:jc w:val="both"/>
-        <w:rPr>
-          <w:lang w:val="es-ES_tradnl"/>
-        </w:rPr>
-      </w:pPr>
-    </w:p>
-    <w:p>
-      <w:pPr>
-        <w:jc w:val="both"/>
-        <w:rPr>
-          <w:lang w:val="es-ES_tradnl"/>
-        </w:rPr>
-      </w:pPr>
-    </w:p>
-    <w:p>
-      <w:pPr>
-        <w:jc w:val="both"/>
-        <w:rPr>
-          <w:lang w:val="es-ES_tradnl"/>
-        </w:rPr>
-      </w:pPr>
-    </w:p>
-    <w:p>
-      <w:pPr>
-        <w:jc w:val="both"/>
-        <w:rPr>
-          <w:lang w:val="es-ES_tradnl"/>
-        </w:rPr>
-      </w:pPr>
-    </w:p>
-    <w:p>
-      <w:pPr>
-        <w:jc w:val="both"/>
-        <w:rPr>
-          <w:lang w:val="es-ES_tradnl"/>
-        </w:rPr>
-      </w:pPr>
-    </w:p>
-    <w:p>
-      <w:pPr>
-        <w:jc w:val="both"/>
-        <w:rPr>
-          <w:lang w:val="es-ES_tradnl"/>
-        </w:rPr>
-      </w:pPr>
-    </w:p>
-    <w:p>
-      <w:pPr>
         <w:pStyle w:val="Ttulo2"/>
         <w:numPr>
           <w:ilvl w:val="1"/>
@@ -5911,7 +5745,6 @@
         <w:rPr>
           <w:lang w:val="es-ES_tradnl"/>
         </w:rPr>
-        <w:lastRenderedPageBreak/>
         <w:t>Características de los usuarios</w:t>
       </w:r>
       <w:bookmarkEnd w:id="20"/>
@@ -6468,19 +6301,6 @@
       <w:pPr>
         <w:pStyle w:val="guiazul"/>
         <w:widowControl w:val="0"/>
-        <w:ind w:left="708"/>
-        <w:rPr>
-          <w:rFonts w:cs="Arial"/>
-          <w:color w:val="auto"/>
-          <w:lang w:val="es-ES_tradnl"/>
-        </w:rPr>
-      </w:pPr>
-    </w:p>
-    <w:p>
-      <w:pPr>
-        <w:pStyle w:val="guiazul"/>
-        <w:widowControl w:val="0"/>
-        <w:ind w:left="708"/>
         <w:rPr>
           <w:rFonts w:cs="Arial"/>
           <w:color w:val="auto"/>
@@ -6847,7 +6667,7 @@
     <w:tbl>
       <w:tblPr>
         <w:tblW w:w="0" w:type="auto"/>
-        <w:tblInd w:w="134" w:type="dxa"/>
+        <w:tblInd w:w="-5" w:type="dxa"/>
         <w:tblBorders>
           <w:top w:val="single" w:sz="4" w:space="0" w:color="auto"/>
           <w:left w:val="single" w:sz="4" w:space="0" w:color="auto"/>
@@ -6859,13 +6679,13 @@
         <w:tblLook w:val="04A0" w:firstRow="1" w:lastRow="0" w:firstColumn="1" w:lastColumn="0" w:noHBand="0" w:noVBand="1"/>
       </w:tblPr>
       <w:tblGrid>
-        <w:gridCol w:w="1817"/>
+        <w:gridCol w:w="1956"/>
         <w:gridCol w:w="6693"/>
       </w:tblGrid>
       <w:tr>
         <w:tc>
           <w:tcPr>
-            <w:tcW w:w="1817" w:type="dxa"/>
+            <w:tcW w:w="1956" w:type="dxa"/>
             <w:shd w:val="clear" w:color="auto" w:fill="auto"/>
             <w:vAlign w:val="center"/>
           </w:tcPr>
@@ -6918,35 +6738,13 @@
               </w:rPr>
               <w:t>RF01</w:t>
             </w:r>
-          </w:p>
-          <w:p>
-            <w:pPr>
-              <w:pStyle w:val="Sinespaciado"/>
-              <w:rPr>
-                <w:rFonts w:ascii="Arial" w:hAnsi="Arial" w:cs="Arial"/>
-                <w:sz w:val="20"/>
-                <w:szCs w:val="20"/>
-                <w:lang w:val="es-ES_tradnl"/>
-              </w:rPr>
-            </w:pPr>
-          </w:p>
-          <w:p>
-            <w:pPr>
-              <w:pStyle w:val="Sinespaciado"/>
-              <w:rPr>
-                <w:rFonts w:ascii="Arial" w:hAnsi="Arial" w:cs="Arial"/>
-                <w:sz w:val="20"/>
-                <w:szCs w:val="20"/>
-                <w:lang w:val="es-ES_tradnl"/>
-              </w:rPr>
-            </w:pPr>
           </w:p>
         </w:tc>
       </w:tr>
       <w:tr>
         <w:tc>
           <w:tcPr>
-            <w:tcW w:w="1817" w:type="dxa"/>
+            <w:tcW w:w="1956" w:type="dxa"/>
             <w:shd w:val="clear" w:color="auto" w:fill="auto"/>
             <w:vAlign w:val="center"/>
           </w:tcPr>
@@ -6997,7 +6795,7 @@
       <w:tr>
         <w:tc>
           <w:tcPr>
-            <w:tcW w:w="1817" w:type="dxa"/>
+            <w:tcW w:w="1956" w:type="dxa"/>
             <w:shd w:val="clear" w:color="auto" w:fill="auto"/>
             <w:vAlign w:val="center"/>
           </w:tcPr>
@@ -7056,7 +6854,7 @@
       <w:tr>
         <w:tc>
           <w:tcPr>
-            <w:tcW w:w="1817" w:type="dxa"/>
+            <w:tcW w:w="1956" w:type="dxa"/>
             <w:shd w:val="clear" w:color="auto" w:fill="auto"/>
             <w:vAlign w:val="center"/>
           </w:tcPr>
@@ -7115,7 +6913,7 @@
       <w:tr>
         <w:tc>
           <w:tcPr>
-            <w:tcW w:w="8510" w:type="dxa"/>
+            <w:tcW w:w="8649" w:type="dxa"/>
             <w:gridSpan w:val="2"/>
             <w:shd w:val="clear" w:color="auto" w:fill="auto"/>
             <w:vAlign w:val="center"/>
@@ -7162,23 +6960,6 @@
         </w:tc>
       </w:tr>
     </w:tbl>
-    <w:p>
-      <w:pPr>
-        <w:rPr>
-          <w:b/>
-          <w:sz w:val="28"/>
-          <w:u w:val="single"/>
-        </w:rPr>
-      </w:pPr>
-      <w:r>
-        <w:rPr>
-          <w:b/>
-          <w:sz w:val="28"/>
-          <w:u w:val="single"/>
-        </w:rPr>
-        <w:t xml:space="preserve"> </w:t>
-      </w:r>
-    </w:p>
     <w:p>
       <w:pPr>
         <w:rPr>
@@ -7395,16 +7176,7 @@
                 <w:szCs w:val="20"/>
                 <w:lang w:val="es-ES_tradnl"/>
               </w:rPr>
-              <w:t xml:space="preserve">El sistema </w:t>
-            </w:r>
-            <w:r>
-              <w:rPr>
-                <w:rFonts w:ascii="Arial" w:hAnsi="Arial" w:cs="Arial"/>
-                <w:sz w:val="20"/>
-                <w:szCs w:val="20"/>
-                <w:lang w:val="es-ES_tradnl"/>
-              </w:rPr>
-              <w:t>solicitará el registro completo para hacer inicio de sesión</w:t>
+              <w:t>El sistema solicitará el registro completo para hacer inicio de sesión</w:t>
             </w:r>
             <w:r>
               <w:rPr>
@@ -7423,6 +7195,26 @@
                 <w:lang w:val="es-ES_tradnl"/>
               </w:rPr>
               <w:t>.</w:t>
+            </w:r>
+          </w:p>
+          <w:p>
+            <w:pPr>
+              <w:pStyle w:val="Sinespaciado"/>
+              <w:rPr>
+                <w:rFonts w:ascii="Arial" w:hAnsi="Arial" w:cs="Arial"/>
+                <w:sz w:val="20"/>
+                <w:szCs w:val="20"/>
+                <w:lang w:val="es-ES_tradnl"/>
+              </w:rPr>
+            </w:pPr>
+            <w:r>
+              <w:rPr>
+                <w:rFonts w:ascii="Arial" w:hAnsi="Arial" w:cs="Arial"/>
+                <w:sz w:val="20"/>
+                <w:szCs w:val="20"/>
+                <w:lang w:val="es-ES_tradnl"/>
+              </w:rPr>
+              <w:t>El cliente se puede registrar a la plataforma por medio de Gmail o Facebook</w:t>
             </w:r>
           </w:p>
           <w:p>
@@ -7547,15 +7339,6 @@
         </w:tc>
       </w:tr>
     </w:tbl>
-    <w:p>
-      <w:pPr>
-        <w:rPr>
-          <w:b/>
-          <w:sz w:val="28"/>
-          <w:u w:val="single"/>
-        </w:rPr>
-      </w:pPr>
-    </w:p>
     <w:p>
       <w:pPr>
         <w:rPr>
@@ -7609,6 +7392,7 @@
                 <w:szCs w:val="20"/>
                 <w:lang w:val="es-ES_tradnl"/>
               </w:rPr>
+              <w:lastRenderedPageBreak/>
               <w:t>Identificación del requerimiento:</w:t>
             </w:r>
           </w:p>
@@ -7792,17 +7576,75 @@
               </w:rPr>
               <w:t>sistema pedirá un usuario y contraseña para que pueda acceder a la plataforma</w:t>
             </w:r>
-          </w:p>
-          <w:p>
-            <w:pPr>
-              <w:pStyle w:val="Sinespaciado"/>
-              <w:rPr>
-                <w:rFonts w:ascii="Arial" w:hAnsi="Arial" w:cs="Arial"/>
-                <w:sz w:val="20"/>
-                <w:szCs w:val="20"/>
-                <w:lang w:val="es-ES_tradnl"/>
-              </w:rPr>
-            </w:pPr>
+            <w:r>
+              <w:rPr>
+                <w:rFonts w:ascii="Arial" w:hAnsi="Arial" w:cs="Arial"/>
+                <w:sz w:val="20"/>
+                <w:szCs w:val="20"/>
+                <w:lang w:val="es-ES_tradnl"/>
+              </w:rPr>
+              <w:t>.</w:t>
+            </w:r>
+          </w:p>
+          <w:p>
+            <w:pPr>
+              <w:pStyle w:val="Sinespaciado"/>
+              <w:rPr>
+                <w:rFonts w:ascii="Arial" w:hAnsi="Arial" w:cs="Arial"/>
+                <w:sz w:val="20"/>
+                <w:szCs w:val="20"/>
+                <w:lang w:val="es-ES_tradnl"/>
+              </w:rPr>
+            </w:pPr>
+            <w:r>
+              <w:rPr>
+                <w:rFonts w:ascii="Arial" w:hAnsi="Arial" w:cs="Arial"/>
+                <w:sz w:val="20"/>
+                <w:szCs w:val="20"/>
+                <w:lang w:val="es-ES_tradnl"/>
+              </w:rPr>
+              <w:t>El cliente puede editar su perfil</w:t>
+            </w:r>
+          </w:p>
+          <w:p>
+            <w:pPr>
+              <w:pStyle w:val="Sinespaciado"/>
+              <w:rPr>
+                <w:rFonts w:ascii="Arial" w:hAnsi="Arial" w:cs="Arial"/>
+                <w:sz w:val="20"/>
+                <w:szCs w:val="20"/>
+                <w:lang w:val="es-ES_tradnl"/>
+              </w:rPr>
+            </w:pPr>
+            <w:r>
+              <w:rPr>
+                <w:rFonts w:ascii="Arial" w:hAnsi="Arial" w:cs="Arial"/>
+                <w:sz w:val="20"/>
+                <w:szCs w:val="20"/>
+                <w:lang w:val="es-ES_tradnl"/>
+              </w:rPr>
+              <w:t>El cliente puede agregar las mascotas que tiene.</w:t>
+            </w:r>
+          </w:p>
+          <w:p>
+            <w:pPr>
+              <w:pStyle w:val="Sinespaciado"/>
+              <w:rPr>
+                <w:rFonts w:ascii="Arial" w:hAnsi="Arial" w:cs="Arial"/>
+                <w:sz w:val="20"/>
+                <w:szCs w:val="20"/>
+                <w:lang w:val="es-ES_tradnl"/>
+              </w:rPr>
+            </w:pPr>
+            <w:r>
+              <w:rPr>
+                <w:rFonts w:ascii="Arial" w:hAnsi="Arial" w:cs="Arial"/>
+                <w:sz w:val="20"/>
+                <w:szCs w:val="20"/>
+                <w:lang w:val="es-ES_tradnl"/>
+              </w:rPr>
+              <w:t>El cliente puede ver los pedidos que ha realizado con su detalle (productos comprados, precio al que se compró, estado (Entregado, enviado, en proceso…), cantidad…)</w:t>
+            </w:r>
           </w:p>
         </w:tc>
       </w:tr>
@@ -7915,15 +7757,6 @@
         </w:tc>
       </w:tr>
     </w:tbl>
-    <w:p>
-      <w:pPr>
-        <w:rPr>
-          <w:b/>
-          <w:sz w:val="28"/>
-          <w:u w:val="single"/>
-        </w:rPr>
-      </w:pPr>
-    </w:p>
     <w:p>
       <w:pPr>
         <w:rPr>
@@ -8511,7 +8344,56 @@
                 <w:szCs w:val="20"/>
                 <w:lang w:val="es-ES_tradnl"/>
               </w:rPr>
-              <w:t xml:space="preserve">o el registro y/o inicio de sesión </w:t>
+              <w:t>o el registro y/o inicio de sesión</w:t>
+            </w:r>
+            <w:r>
+              <w:rPr>
+                <w:rFonts w:ascii="Arial" w:hAnsi="Arial" w:cs="Arial"/>
+                <w:sz w:val="20"/>
+                <w:szCs w:val="20"/>
+                <w:lang w:val="es-ES_tradnl"/>
+              </w:rPr>
+              <w:t>.</w:t>
+            </w:r>
+          </w:p>
+          <w:p>
+            <w:pPr>
+              <w:pStyle w:val="Sinespaciado"/>
+              <w:rPr>
+                <w:rFonts w:ascii="Arial" w:hAnsi="Arial" w:cs="Arial"/>
+                <w:sz w:val="20"/>
+                <w:szCs w:val="20"/>
+                <w:lang w:val="es-ES_tradnl"/>
+              </w:rPr>
+            </w:pPr>
+            <w:r>
+              <w:rPr>
+                <w:rFonts w:ascii="Arial" w:hAnsi="Arial" w:cs="Arial"/>
+                <w:sz w:val="20"/>
+                <w:szCs w:val="20"/>
+                <w:lang w:val="es-ES_tradnl"/>
+              </w:rPr>
+              <w:t>El cliente puede agregar los productos a un carrito de compras</w:t>
+            </w:r>
+          </w:p>
+          <w:p>
+            <w:pPr>
+              <w:pStyle w:val="Sinespaciado"/>
+              <w:rPr>
+                <w:rFonts w:ascii="Arial" w:hAnsi="Arial" w:cs="Arial"/>
+                <w:sz w:val="20"/>
+                <w:szCs w:val="20"/>
+                <w:lang w:val="es-ES_tradnl"/>
+              </w:rPr>
+            </w:pPr>
+            <w:r>
+              <w:rPr>
+                <w:rFonts w:ascii="Arial" w:hAnsi="Arial" w:cs="Arial"/>
+                <w:sz w:val="20"/>
+                <w:szCs w:val="20"/>
+                <w:lang w:val="es-ES_tradnl"/>
+              </w:rPr>
+              <w:t>El cliente puede eliminar los productos de un carrito de compras</w:t>
             </w:r>
           </w:p>
           <w:p>
@@ -8665,7 +8547,7 @@
       </w:tblGrid>
       <w:tr>
         <w:trPr>
-          <w:trHeight w:val="841"/>
+          <w:trHeight w:val="695"/>
         </w:trPr>
         <w:tc>
           <w:tcPr>
@@ -8731,17 +8613,6 @@
               </w:rPr>
               <w:t>6</w:t>
             </w:r>
-          </w:p>
-          <w:p>
-            <w:pPr>
-              <w:pStyle w:val="Sinespaciado"/>
-              <w:rPr>
-                <w:rFonts w:ascii="Arial" w:hAnsi="Arial" w:cs="Arial"/>
-                <w:sz w:val="20"/>
-                <w:szCs w:val="20"/>
-                <w:lang w:val="es-ES_tradnl"/>
-              </w:rPr>
-            </w:pPr>
           </w:p>
           <w:p>
             <w:pPr>
@@ -8802,7 +8673,7 @@
               </w:rPr>
             </w:pPr>
             <w:r>
-              <w:t xml:space="preserve">Entrega de pedido </w:t>
+              <w:t xml:space="preserve">Pedido </w:t>
             </w:r>
           </w:p>
           <w:p>
@@ -8885,6 +8756,26 @@
                 <w:lang w:val="es-ES_tradnl"/>
               </w:rPr>
             </w:pPr>
+            <w:r>
+              <w:rPr>
+                <w:rFonts w:ascii="Arial" w:hAnsi="Arial" w:cs="Arial"/>
+                <w:sz w:val="20"/>
+                <w:szCs w:val="20"/>
+                <w:lang w:val="es-ES_tradnl"/>
+              </w:rPr>
+              <w:t>El cliente puede ver los pedidos que ha realizado con su detalle (productos comprados, precio al que se compró, estado (Entregado, enviado, en proceso…), cantidad…)</w:t>
+            </w:r>
+          </w:p>
+          <w:p>
+            <w:pPr>
+              <w:pStyle w:val="Sinespaciado"/>
+              <w:rPr>
+                <w:rFonts w:ascii="Arial" w:hAnsi="Arial" w:cs="Arial"/>
+                <w:sz w:val="20"/>
+                <w:szCs w:val="20"/>
+                <w:lang w:val="es-ES_tradnl"/>
+              </w:rPr>
+            </w:pPr>
           </w:p>
         </w:tc>
       </w:tr>
@@ -8915,6 +8806,7 @@
                 <w:szCs w:val="20"/>
                 <w:lang w:val="es-ES_tradnl"/>
               </w:rPr>
+              <w:lastRenderedPageBreak/>
               <w:t>Requerimiento NO funcional:</w:t>
             </w:r>
           </w:p>
@@ -9026,7 +8918,7 @@
       </w:tblGrid>
       <w:tr>
         <w:trPr>
-          <w:trHeight w:val="841"/>
+          <w:trHeight w:val="551"/>
         </w:trPr>
         <w:tc>
           <w:tcPr>
@@ -9081,39 +8973,8 @@
                 <w:szCs w:val="20"/>
                 <w:lang w:val="es-ES_tradnl"/>
               </w:rPr>
-              <w:t>RF 0</w:t>
-            </w:r>
-            <w:r>
-              <w:rPr>
-                <w:rFonts w:ascii="Arial" w:hAnsi="Arial" w:cs="Arial"/>
-                <w:sz w:val="20"/>
-                <w:szCs w:val="20"/>
-                <w:lang w:val="es-ES_tradnl"/>
-              </w:rPr>
-              <w:t>7</w:t>
-            </w:r>
-          </w:p>
-          <w:p>
-            <w:pPr>
-              <w:pStyle w:val="Sinespaciado"/>
-              <w:rPr>
-                <w:rFonts w:ascii="Arial" w:hAnsi="Arial" w:cs="Arial"/>
-                <w:sz w:val="20"/>
-                <w:szCs w:val="20"/>
-                <w:lang w:val="es-ES_tradnl"/>
-              </w:rPr>
-            </w:pPr>
-          </w:p>
-          <w:p>
-            <w:pPr>
-              <w:pStyle w:val="Sinespaciado"/>
-              <w:rPr>
-                <w:rFonts w:ascii="Arial" w:hAnsi="Arial" w:cs="Arial"/>
-                <w:sz w:val="20"/>
-                <w:szCs w:val="20"/>
-                <w:lang w:val="es-ES_tradnl"/>
-              </w:rPr>
-            </w:pPr>
+              <w:t>RF 07</w:t>
+            </w:r>
           </w:p>
         </w:tc>
       </w:tr>
@@ -9376,7 +9237,7 @@
       </w:tblGrid>
       <w:tr>
         <w:trPr>
-          <w:trHeight w:val="841"/>
+          <w:trHeight w:val="695"/>
         </w:trPr>
         <w:tc>
           <w:tcPr>
@@ -9442,28 +9303,6 @@
               </w:rPr>
               <w:t>8</w:t>
             </w:r>
-          </w:p>
-          <w:p>
-            <w:pPr>
-              <w:pStyle w:val="Sinespaciado"/>
-              <w:rPr>
-                <w:rFonts w:ascii="Arial" w:hAnsi="Arial" w:cs="Arial"/>
-                <w:sz w:val="20"/>
-                <w:szCs w:val="20"/>
-                <w:lang w:val="es-ES_tradnl"/>
-              </w:rPr>
-            </w:pPr>
-          </w:p>
-          <w:p>
-            <w:pPr>
-              <w:pStyle w:val="Sinespaciado"/>
-              <w:rPr>
-                <w:rFonts w:ascii="Arial" w:hAnsi="Arial" w:cs="Arial"/>
-                <w:sz w:val="20"/>
-                <w:szCs w:val="20"/>
-                <w:lang w:val="es-ES_tradnl"/>
-              </w:rPr>
-            </w:pPr>
           </w:p>
         </w:tc>
       </w:tr>
@@ -9697,42 +9536,6 @@
         </w:tc>
       </w:tr>
     </w:tbl>
-    <w:p>
-      <w:pPr>
-        <w:rPr>
-          <w:b/>
-          <w:sz w:val="28"/>
-          <w:u w:val="single"/>
-        </w:rPr>
-      </w:pPr>
-    </w:p>
-    <w:p>
-      <w:pPr>
-        <w:rPr>
-          <w:b/>
-          <w:sz w:val="28"/>
-          <w:u w:val="single"/>
-        </w:rPr>
-      </w:pPr>
-    </w:p>
-    <w:p>
-      <w:pPr>
-        <w:rPr>
-          <w:b/>
-          <w:sz w:val="28"/>
-          <w:u w:val="single"/>
-        </w:rPr>
-      </w:pPr>
-    </w:p>
-    <w:p>
-      <w:pPr>
-        <w:rPr>
-          <w:b/>
-          <w:sz w:val="28"/>
-          <w:u w:val="single"/>
-        </w:rPr>
-      </w:pPr>
-    </w:p>
     <w:p>
       <w:pPr>
         <w:rPr>
@@ -9762,7 +9565,7 @@
       </w:tblGrid>
       <w:tr>
         <w:trPr>
-          <w:trHeight w:val="841"/>
+          <w:trHeight w:val="564"/>
         </w:trPr>
         <w:tc>
           <w:tcPr>
@@ -9790,7 +9593,6 @@
                 <w:szCs w:val="20"/>
                 <w:lang w:val="es-ES_tradnl"/>
               </w:rPr>
-              <w:lastRenderedPageBreak/>
               <w:t>Identificación del requerimiento:</w:t>
             </w:r>
           </w:p>
@@ -9829,28 +9631,6 @@
               </w:rPr>
               <w:t>9</w:t>
             </w:r>
-          </w:p>
-          <w:p>
-            <w:pPr>
-              <w:pStyle w:val="Sinespaciado"/>
-              <w:rPr>
-                <w:rFonts w:ascii="Arial" w:hAnsi="Arial" w:cs="Arial"/>
-                <w:sz w:val="20"/>
-                <w:szCs w:val="20"/>
-                <w:lang w:val="es-ES_tradnl"/>
-              </w:rPr>
-            </w:pPr>
-          </w:p>
-          <w:p>
-            <w:pPr>
-              <w:pStyle w:val="Sinespaciado"/>
-              <w:rPr>
-                <w:rFonts w:ascii="Arial" w:hAnsi="Arial" w:cs="Arial"/>
-                <w:sz w:val="20"/>
-                <w:szCs w:val="20"/>
-                <w:lang w:val="es-ES_tradnl"/>
-              </w:rPr>
-            </w:pPr>
           </w:p>
         </w:tc>
       </w:tr>
@@ -10121,6 +9901,9 @@
         <w:gridCol w:w="6693"/>
       </w:tblGrid>
       <w:tr>
+        <w:trPr>
+          <w:trHeight w:val="552"/>
+        </w:trPr>
         <w:tc>
           <w:tcPr>
             <w:tcW w:w="1951" w:type="dxa"/>
@@ -10305,6 +10088,7 @@
                 <w:szCs w:val="20"/>
                 <w:lang w:val="es-ES_tradnl"/>
               </w:rPr>
+              <w:lastRenderedPageBreak/>
               <w:t>Descripción del requerimiento:</w:t>
             </w:r>
           </w:p>
@@ -10917,51 +10701,6 @@
         </w:rPr>
       </w:pPr>
     </w:p>
-    <w:p>
-      <w:pPr>
-        <w:rPr>
-          <w:b/>
-          <w:sz w:val="28"/>
-          <w:u w:val="single"/>
-        </w:rPr>
-      </w:pPr>
-    </w:p>
-    <w:p>
-      <w:pPr>
-        <w:rPr>
-          <w:b/>
-          <w:sz w:val="28"/>
-          <w:u w:val="single"/>
-        </w:rPr>
-      </w:pPr>
-    </w:p>
-    <w:p>
-      <w:pPr>
-        <w:rPr>
-          <w:b/>
-          <w:sz w:val="28"/>
-          <w:u w:val="single"/>
-        </w:rPr>
-      </w:pPr>
-    </w:p>
-    <w:p>
-      <w:pPr>
-        <w:rPr>
-          <w:b/>
-          <w:sz w:val="28"/>
-          <w:u w:val="single"/>
-        </w:rPr>
-      </w:pPr>
-    </w:p>
-    <w:p>
-      <w:pPr>
-        <w:rPr>
-          <w:b/>
-          <w:sz w:val="28"/>
-          <w:u w:val="single"/>
-        </w:rPr>
-      </w:pPr>
-    </w:p>
     <w:tbl>
       <w:tblPr>
         <w:tblpPr w:leftFromText="141" w:rightFromText="141" w:vertAnchor="text" w:horzAnchor="margin" w:tblpY="134"/>
@@ -11007,7 +10746,6 @@
                 <w:szCs w:val="20"/>
                 <w:lang w:val="es-ES_tradnl"/>
               </w:rPr>
-              <w:lastRenderedPageBreak/>
               <w:t>Identificación del requerimiento:</w:t>
             </w:r>
           </w:p>
@@ -11298,15 +11036,6 @@
         </w:tc>
       </w:tr>
     </w:tbl>
-    <w:p>
-      <w:pPr>
-        <w:rPr>
-          <w:b/>
-          <w:sz w:val="28"/>
-          <w:u w:val="single"/>
-        </w:rPr>
-      </w:pPr>
-    </w:p>
     <w:p>
       <w:pPr>
         <w:rPr>
@@ -11639,15 +11368,6 @@
         </w:rPr>
       </w:pPr>
     </w:p>
-    <w:p>
-      <w:pPr>
-        <w:rPr>
-          <w:b/>
-          <w:sz w:val="28"/>
-          <w:u w:val="single"/>
-        </w:rPr>
-      </w:pPr>
-    </w:p>
     <w:tbl>
       <w:tblPr>
         <w:tblpPr w:leftFromText="141" w:rightFromText="141" w:vertAnchor="text" w:horzAnchor="margin" w:tblpY="71"/>
@@ -11667,6 +11387,9 @@
         <w:gridCol w:w="6693"/>
       </w:tblGrid>
       <w:tr>
+        <w:trPr>
+          <w:trHeight w:val="422"/>
+        </w:trPr>
         <w:tc>
           <w:tcPr>
             <w:tcW w:w="1951" w:type="dxa"/>
@@ -11733,6 +11456,7 @@
                 <w:szCs w:val="20"/>
                 <w:lang w:val="es-ES_tradnl"/>
               </w:rPr>
+              <w:lastRenderedPageBreak/>
               <w:t xml:space="preserve">RF </w:t>
             </w:r>
             <w:r>
@@ -11974,15 +11698,6 @@
         </w:tc>
       </w:tr>
     </w:tbl>
-    <w:p>
-      <w:pPr>
-        <w:rPr>
-          <w:b/>
-          <w:sz w:val="28"/>
-          <w:u w:val="single"/>
-        </w:rPr>
-      </w:pPr>
-    </w:p>
     <w:p>
       <w:pPr>
         <w:rPr>
@@ -12324,6 +12039,390 @@
         </w:rPr>
       </w:pPr>
     </w:p>
+    <w:tbl>
+      <w:tblPr>
+        <w:tblW w:w="0" w:type="auto"/>
+        <w:tblBorders>
+          <w:top w:val="single" w:sz="4" w:space="0" w:color="auto"/>
+          <w:left w:val="single" w:sz="4" w:space="0" w:color="auto"/>
+          <w:bottom w:val="single" w:sz="4" w:space="0" w:color="auto"/>
+          <w:right w:val="single" w:sz="4" w:space="0" w:color="auto"/>
+          <w:insideH w:val="single" w:sz="4" w:space="0" w:color="auto"/>
+          <w:insideV w:val="single" w:sz="4" w:space="0" w:color="auto"/>
+        </w:tblBorders>
+        <w:tblLook w:val="04A0" w:firstRow="1" w:lastRow="0" w:firstColumn="1" w:lastColumn="0" w:noHBand="0" w:noVBand="1"/>
+      </w:tblPr>
+      <w:tblGrid>
+        <w:gridCol w:w="1951"/>
+        <w:gridCol w:w="6693"/>
+      </w:tblGrid>
+      <w:tr>
+        <w:tc>
+          <w:tcPr>
+            <w:tcW w:w="1951" w:type="dxa"/>
+            <w:shd w:val="clear" w:color="auto" w:fill="auto"/>
+            <w:vAlign w:val="center"/>
+          </w:tcPr>
+          <w:p>
+            <w:pPr>
+              <w:pStyle w:val="Sinespaciado"/>
+              <w:rPr>
+                <w:rFonts w:ascii="Arial" w:hAnsi="Arial" w:cs="Arial"/>
+                <w:b/>
+                <w:sz w:val="20"/>
+                <w:szCs w:val="20"/>
+                <w:lang w:val="es-ES_tradnl"/>
+              </w:rPr>
+            </w:pPr>
+            <w:r>
+              <w:rPr>
+                <w:rFonts w:ascii="Arial" w:hAnsi="Arial" w:cs="Arial"/>
+                <w:b/>
+                <w:kern w:val="24"/>
+                <w:sz w:val="20"/>
+                <w:szCs w:val="20"/>
+                <w:lang w:val="es-ES_tradnl"/>
+              </w:rPr>
+              <w:t>Identificación del requerimiento:</w:t>
+            </w:r>
+          </w:p>
+        </w:tc>
+        <w:tc>
+          <w:tcPr>
+            <w:tcW w:w="6693" w:type="dxa"/>
+            <w:shd w:val="clear" w:color="auto" w:fill="auto"/>
+            <w:vAlign w:val="center"/>
+          </w:tcPr>
+          <w:p>
+            <w:pPr>
+              <w:pStyle w:val="Sinespaciado"/>
+              <w:rPr>
+                <w:rFonts w:ascii="Arial" w:hAnsi="Arial" w:cs="Arial"/>
+                <w:sz w:val="20"/>
+                <w:szCs w:val="20"/>
+                <w:lang w:val="es-ES_tradnl"/>
+              </w:rPr>
+            </w:pPr>
+            <w:r>
+              <w:rPr>
+                <w:rFonts w:ascii="Arial" w:hAnsi="Arial" w:cs="Arial"/>
+                <w:sz w:val="20"/>
+                <w:szCs w:val="20"/>
+                <w:lang w:val="es-ES_tradnl"/>
+              </w:rPr>
+              <w:t>RF</w:t>
+            </w:r>
+            <w:r>
+              <w:rPr>
+                <w:rFonts w:ascii="Arial" w:hAnsi="Arial" w:cs="Arial"/>
+                <w:sz w:val="20"/>
+                <w:szCs w:val="20"/>
+                <w:lang w:val="es-ES_tradnl"/>
+              </w:rPr>
+              <w:t xml:space="preserve"> 1</w:t>
+            </w:r>
+            <w:r>
+              <w:rPr>
+                <w:rFonts w:ascii="Arial" w:hAnsi="Arial" w:cs="Arial"/>
+                <w:sz w:val="20"/>
+                <w:szCs w:val="20"/>
+                <w:lang w:val="es-ES_tradnl"/>
+              </w:rPr>
+              <w:t>6</w:t>
+            </w:r>
+          </w:p>
+        </w:tc>
+      </w:tr>
+      <w:tr>
+        <w:tc>
+          <w:tcPr>
+            <w:tcW w:w="1951" w:type="dxa"/>
+            <w:shd w:val="clear" w:color="auto" w:fill="auto"/>
+            <w:vAlign w:val="center"/>
+          </w:tcPr>
+          <w:p>
+            <w:pPr>
+              <w:pStyle w:val="Sinespaciado"/>
+              <w:rPr>
+                <w:rFonts w:ascii="Arial" w:hAnsi="Arial" w:cs="Arial"/>
+                <w:b/>
+                <w:sz w:val="20"/>
+                <w:szCs w:val="20"/>
+                <w:lang w:val="es-ES_tradnl"/>
+              </w:rPr>
+            </w:pPr>
+            <w:r>
+              <w:rPr>
+                <w:rFonts w:ascii="Arial" w:hAnsi="Arial" w:cs="Arial"/>
+                <w:b/>
+                <w:kern w:val="24"/>
+                <w:sz w:val="20"/>
+                <w:szCs w:val="20"/>
+                <w:lang w:val="es-ES_tradnl"/>
+              </w:rPr>
+              <w:t>Nombre del Requerimiento:</w:t>
+            </w:r>
+          </w:p>
+        </w:tc>
+        <w:tc>
+          <w:tcPr>
+            <w:tcW w:w="6693" w:type="dxa"/>
+            <w:shd w:val="clear" w:color="auto" w:fill="auto"/>
+            <w:vAlign w:val="center"/>
+          </w:tcPr>
+          <w:p>
+            <w:pPr>
+              <w:rPr>
+                <w:rFonts w:cs="Arial"/>
+                <w:szCs w:val="20"/>
+                <w:lang w:val="es-CO"/>
+              </w:rPr>
+            </w:pPr>
+            <w:r>
+              <w:rPr>
+                <w:rFonts w:eastAsia="Arial" w:cs="Arial"/>
+              </w:rPr>
+              <w:t>Incorporar Datos De Usuario</w:t>
+            </w:r>
+          </w:p>
+        </w:tc>
+      </w:tr>
+      <w:tr>
+        <w:tc>
+          <w:tcPr>
+            <w:tcW w:w="1951" w:type="dxa"/>
+            <w:shd w:val="clear" w:color="auto" w:fill="auto"/>
+            <w:vAlign w:val="center"/>
+          </w:tcPr>
+          <w:p>
+            <w:pPr>
+              <w:pStyle w:val="Sinespaciado"/>
+              <w:rPr>
+                <w:rFonts w:ascii="Arial" w:hAnsi="Arial" w:cs="Arial"/>
+                <w:b/>
+                <w:sz w:val="20"/>
+                <w:szCs w:val="20"/>
+                <w:lang w:val="es-ES_tradnl"/>
+              </w:rPr>
+            </w:pPr>
+            <w:r>
+              <w:rPr>
+                <w:rFonts w:ascii="Arial" w:hAnsi="Arial" w:cs="Arial"/>
+                <w:b/>
+                <w:kern w:val="24"/>
+                <w:sz w:val="20"/>
+                <w:szCs w:val="20"/>
+                <w:lang w:val="es-ES_tradnl"/>
+              </w:rPr>
+              <w:t>Características:</w:t>
+            </w:r>
+          </w:p>
+        </w:tc>
+        <w:tc>
+          <w:tcPr>
+            <w:tcW w:w="6693" w:type="dxa"/>
+            <w:shd w:val="clear" w:color="auto" w:fill="auto"/>
+            <w:vAlign w:val="center"/>
+          </w:tcPr>
+          <w:p>
+            <w:pPr>
+              <w:pStyle w:val="Sinespaciado"/>
+              <w:rPr>
+                <w:rFonts w:ascii="Arial" w:hAnsi="Arial" w:cs="Arial"/>
+                <w:sz w:val="20"/>
+                <w:szCs w:val="20"/>
+                <w:lang w:val="es-ES_tradnl"/>
+              </w:rPr>
+            </w:pPr>
+            <w:r>
+              <w:rPr>
+                <w:rFonts w:ascii="Arial" w:hAnsi="Arial" w:cs="Arial"/>
+                <w:sz w:val="20"/>
+                <w:szCs w:val="20"/>
+                <w:lang w:val="es-ES_tradnl"/>
+              </w:rPr>
+              <w:t>Tener los datos actualizados</w:t>
+            </w:r>
+          </w:p>
+        </w:tc>
+      </w:tr>
+      <w:tr>
+        <w:tc>
+          <w:tcPr>
+            <w:tcW w:w="1951" w:type="dxa"/>
+            <w:shd w:val="clear" w:color="auto" w:fill="auto"/>
+            <w:vAlign w:val="center"/>
+          </w:tcPr>
+          <w:p>
+            <w:pPr>
+              <w:pStyle w:val="Sinespaciado"/>
+              <w:rPr>
+                <w:rFonts w:ascii="Arial" w:hAnsi="Arial" w:cs="Arial"/>
+                <w:b/>
+                <w:sz w:val="20"/>
+                <w:szCs w:val="20"/>
+                <w:lang w:val="es-ES_tradnl"/>
+              </w:rPr>
+            </w:pPr>
+            <w:r>
+              <w:rPr>
+                <w:rFonts w:ascii="Arial" w:hAnsi="Arial" w:cs="Arial"/>
+                <w:b/>
+                <w:kern w:val="24"/>
+                <w:sz w:val="20"/>
+                <w:szCs w:val="20"/>
+                <w:lang w:val="es-ES_tradnl"/>
+              </w:rPr>
+              <w:t>Descripción del requerimiento:</w:t>
+            </w:r>
+          </w:p>
+        </w:tc>
+        <w:tc>
+          <w:tcPr>
+            <w:tcW w:w="6693" w:type="dxa"/>
+            <w:shd w:val="clear" w:color="auto" w:fill="auto"/>
+            <w:vAlign w:val="center"/>
+          </w:tcPr>
+          <w:p>
+            <w:pPr>
+              <w:pStyle w:val="Sinespaciado"/>
+              <w:rPr>
+                <w:rFonts w:ascii="Arial" w:hAnsi="Arial" w:cs="Arial"/>
+                <w:sz w:val="20"/>
+                <w:szCs w:val="20"/>
+                <w:lang w:val="es-ES_tradnl"/>
+              </w:rPr>
+            </w:pPr>
+            <w:r>
+              <w:rPr>
+                <w:rFonts w:eastAsia="Arial" w:cs="Arial"/>
+              </w:rPr>
+              <w:t xml:space="preserve">El nivel de accesibilidad del sistema se define </w:t>
+            </w:r>
+            <w:r>
+              <w:rPr>
+                <w:rFonts w:eastAsia="Arial" w:cs="Arial"/>
+              </w:rPr>
+              <w:t>de acuerdo con</w:t>
+            </w:r>
+            <w:r>
+              <w:rPr>
+                <w:rFonts w:eastAsia="Arial" w:cs="Arial"/>
+              </w:rPr>
+              <w:t xml:space="preserve"> los permisos otorgados al administrador.</w:t>
+            </w:r>
+          </w:p>
+        </w:tc>
+      </w:tr>
+      <w:tr>
+        <w:tc>
+          <w:tcPr>
+            <w:tcW w:w="1951" w:type="dxa"/>
+            <w:shd w:val="clear" w:color="auto" w:fill="auto"/>
+            <w:vAlign w:val="center"/>
+          </w:tcPr>
+          <w:p>
+            <w:pPr>
+              <w:pStyle w:val="Sinespaciado"/>
+              <w:rPr>
+                <w:rFonts w:ascii="Arial" w:hAnsi="Arial" w:cs="Arial"/>
+                <w:b/>
+                <w:sz w:val="20"/>
+                <w:szCs w:val="20"/>
+                <w:lang w:val="es-ES_tradnl"/>
+              </w:rPr>
+            </w:pPr>
+            <w:r>
+              <w:rPr>
+                <w:rFonts w:ascii="Arial" w:hAnsi="Arial" w:cs="Arial"/>
+                <w:b/>
+                <w:kern w:val="24"/>
+                <w:sz w:val="20"/>
+                <w:szCs w:val="20"/>
+                <w:lang w:val="es-ES_tradnl"/>
+              </w:rPr>
+              <w:t>Requerimiento NO funcional:</w:t>
+            </w:r>
+          </w:p>
+        </w:tc>
+        <w:tc>
+          <w:tcPr>
+            <w:tcW w:w="6693" w:type="dxa"/>
+            <w:shd w:val="clear" w:color="auto" w:fill="auto"/>
+            <w:vAlign w:val="center"/>
+          </w:tcPr>
+          <w:p>
+            <w:pPr>
+              <w:pStyle w:val="Sinespaciado"/>
+              <w:rPr>
+                <w:rFonts w:ascii="Arial" w:hAnsi="Arial" w:cs="Arial"/>
+                <w:sz w:val="20"/>
+                <w:szCs w:val="20"/>
+                <w:lang w:val="en-US"/>
+              </w:rPr>
+            </w:pPr>
+            <w:r>
+              <w:rPr>
+                <w:rFonts w:ascii="Arial" w:hAnsi="Arial" w:cs="Arial"/>
+                <w:sz w:val="20"/>
+                <w:szCs w:val="20"/>
+                <w:lang w:val="en-US"/>
+              </w:rPr>
+              <w:t xml:space="preserve"> RNF01, RNF02, RNF03, RNF04, RNF05</w:t>
+            </w:r>
+          </w:p>
+        </w:tc>
+      </w:tr>
+      <w:tr>
+        <w:tc>
+          <w:tcPr>
+            <w:tcW w:w="8644" w:type="dxa"/>
+            <w:gridSpan w:val="2"/>
+            <w:shd w:val="clear" w:color="auto" w:fill="auto"/>
+            <w:vAlign w:val="center"/>
+          </w:tcPr>
+          <w:p>
+            <w:pPr>
+              <w:pStyle w:val="Sinespaciado"/>
+              <w:rPr>
+                <w:rFonts w:ascii="Arial" w:hAnsi="Arial" w:cs="Arial"/>
+                <w:b/>
+                <w:sz w:val="20"/>
+                <w:szCs w:val="20"/>
+                <w:lang w:val="es-ES_tradnl"/>
+              </w:rPr>
+            </w:pPr>
+            <w:r>
+              <w:rPr>
+                <w:rFonts w:ascii="Arial" w:hAnsi="Arial" w:cs="Arial"/>
+                <w:b/>
+                <w:sz w:val="20"/>
+                <w:szCs w:val="20"/>
+                <w:lang w:val="es-ES_tradnl"/>
+              </w:rPr>
+              <w:t>Prioridad del requerimiento:</w:t>
+            </w:r>
+          </w:p>
+          <w:p>
+            <w:pPr>
+              <w:rPr>
+                <w:rFonts w:cs="Arial"/>
+                <w:szCs w:val="20"/>
+                <w:lang w:val="es-ES_tradnl"/>
+              </w:rPr>
+            </w:pPr>
+            <w:r>
+              <w:rPr>
+                <w:rFonts w:cs="Arial"/>
+                <w:szCs w:val="20"/>
+                <w:lang w:val="es-ES_tradnl"/>
+              </w:rPr>
+              <w:t>Alta</w:t>
+            </w:r>
+          </w:p>
+        </w:tc>
+      </w:tr>
+    </w:tbl>
     <w:p>
       <w:pPr>
         <w:rPr>
@@ -12404,25 +12503,7 @@
                 <w:szCs w:val="20"/>
                 <w:lang w:val="es-ES_tradnl"/>
               </w:rPr>
-              <w:t>RF</w:t>
-            </w:r>
-            <w:r>
-              <w:rPr>
-                <w:rFonts w:ascii="Arial" w:hAnsi="Arial" w:cs="Arial"/>
-                <w:sz w:val="20"/>
-                <w:szCs w:val="20"/>
-                <w:lang w:val="es-ES_tradnl"/>
-              </w:rPr>
-              <w:t xml:space="preserve"> 1</w:t>
-            </w:r>
-            <w:r>
-              <w:rPr>
-                <w:rFonts w:ascii="Arial" w:hAnsi="Arial" w:cs="Arial"/>
-                <w:sz w:val="20"/>
-                <w:szCs w:val="20"/>
-                <w:lang w:val="es-ES_tradnl"/>
-              </w:rPr>
-              <w:t>6</w:t>
+              <w:t>RF 17</w:t>
             </w:r>
           </w:p>
         </w:tc>
@@ -12476,7 +12557,13 @@
               <w:rPr>
                 <w:rFonts w:eastAsia="Arial" w:cs="Arial"/>
               </w:rPr>
-              <w:t>Incorporar Datos De Usuario</w:t>
+              <w:t xml:space="preserve">Filtrar productos </w:t>
+            </w:r>
+            <w:r>
+              <w:rPr>
+                <w:rFonts w:eastAsia="Arial" w:cs="Arial"/>
+              </w:rPr>
+              <w:t xml:space="preserve"> </w:t>
             </w:r>
           </w:p>
         </w:tc>
@@ -12528,15 +12615,6 @@
                 <w:lang w:val="es-ES_tradnl"/>
               </w:rPr>
             </w:pPr>
-            <w:r>
-              <w:rPr>
-                <w:rFonts w:ascii="Arial" w:hAnsi="Arial" w:cs="Arial"/>
-                <w:sz w:val="20"/>
-                <w:szCs w:val="20"/>
-                <w:lang w:val="es-ES_tradnl"/>
-              </w:rPr>
-              <w:t>Tener los datos actualizados</w:t>
-            </w:r>
           </w:p>
         </w:tc>
       </w:tr>
@@ -12589,21 +12667,32 @@
             </w:pPr>
             <w:r>
               <w:rPr>
-                <w:rFonts w:eastAsia="Arial" w:cs="Arial"/>
-              </w:rPr>
-              <w:t xml:space="preserve">El nivel de accesibilidad del sistema se define </w:t>
-            </w:r>
-            <w:r>
-              <w:rPr>
-                <w:rFonts w:eastAsia="Arial" w:cs="Arial"/>
-              </w:rPr>
-              <w:t>de acuerdo con</w:t>
-            </w:r>
-            <w:r>
-              <w:rPr>
-                <w:rFonts w:eastAsia="Arial" w:cs="Arial"/>
-              </w:rPr>
-              <w:t xml:space="preserve"> los permisos otorgados al administrador.</w:t>
+                <w:rFonts w:ascii="Arial" w:hAnsi="Arial" w:cs="Arial"/>
+                <w:sz w:val="20"/>
+                <w:szCs w:val="20"/>
+                <w:lang w:val="es-ES_tradnl"/>
+              </w:rPr>
+              <w:t>Visualizar los productos que estén activos en el sistema.</w:t>
+            </w:r>
+          </w:p>
+          <w:p>
+            <w:pPr>
+              <w:pStyle w:val="Sinespaciado"/>
+              <w:rPr>
+                <w:rFonts w:ascii="Arial" w:hAnsi="Arial" w:cs="Arial"/>
+                <w:sz w:val="20"/>
+                <w:szCs w:val="20"/>
+                <w:lang w:val="es-ES_tradnl"/>
+              </w:rPr>
+            </w:pPr>
+            <w:r>
+              <w:rPr>
+                <w:rFonts w:ascii="Arial" w:hAnsi="Arial" w:cs="Arial"/>
+                <w:sz w:val="20"/>
+                <w:szCs w:val="20"/>
+                <w:lang w:val="es-ES_tradnl"/>
+              </w:rPr>
+              <w:t>Filtrar los productos (por categoría, precio máximo y mínimo, mascota…).</w:t>
             </w:r>
           </w:p>
         </w:tc>
@@ -12726,16 +12815,383 @@
         </w:rPr>
       </w:pPr>
     </w:p>
+    <w:tbl>
+      <w:tblPr>
+        <w:tblW w:w="0" w:type="auto"/>
+        <w:tblBorders>
+          <w:top w:val="single" w:sz="4" w:space="0" w:color="auto"/>
+          <w:left w:val="single" w:sz="4" w:space="0" w:color="auto"/>
+          <w:bottom w:val="single" w:sz="4" w:space="0" w:color="auto"/>
+          <w:right w:val="single" w:sz="4" w:space="0" w:color="auto"/>
+          <w:insideH w:val="single" w:sz="4" w:space="0" w:color="auto"/>
+          <w:insideV w:val="single" w:sz="4" w:space="0" w:color="auto"/>
+        </w:tblBorders>
+        <w:tblLook w:val="04A0" w:firstRow="1" w:lastRow="0" w:firstColumn="1" w:lastColumn="0" w:noHBand="0" w:noVBand="1"/>
+      </w:tblPr>
+      <w:tblGrid>
+        <w:gridCol w:w="1951"/>
+        <w:gridCol w:w="6693"/>
+      </w:tblGrid>
+      <w:tr>
+        <w:tc>
+          <w:tcPr>
+            <w:tcW w:w="1951" w:type="dxa"/>
+            <w:shd w:val="clear" w:color="auto" w:fill="auto"/>
+            <w:vAlign w:val="center"/>
+          </w:tcPr>
+          <w:p>
+            <w:pPr>
+              <w:pStyle w:val="Sinespaciado"/>
+              <w:rPr>
+                <w:rFonts w:ascii="Arial" w:hAnsi="Arial" w:cs="Arial"/>
+                <w:b/>
+                <w:sz w:val="20"/>
+                <w:szCs w:val="20"/>
+                <w:lang w:val="es-ES_tradnl"/>
+              </w:rPr>
+            </w:pPr>
+            <w:r>
+              <w:rPr>
+                <w:rFonts w:ascii="Arial" w:hAnsi="Arial" w:cs="Arial"/>
+                <w:b/>
+                <w:kern w:val="24"/>
+                <w:sz w:val="20"/>
+                <w:szCs w:val="20"/>
+                <w:lang w:val="es-ES_tradnl"/>
+              </w:rPr>
+              <w:t>Identificación del requerimiento:</w:t>
+            </w:r>
+          </w:p>
+        </w:tc>
+        <w:tc>
+          <w:tcPr>
+            <w:tcW w:w="6693" w:type="dxa"/>
+            <w:shd w:val="clear" w:color="auto" w:fill="auto"/>
+            <w:vAlign w:val="center"/>
+          </w:tcPr>
+          <w:p>
+            <w:pPr>
+              <w:pStyle w:val="Sinespaciado"/>
+              <w:rPr>
+                <w:rFonts w:ascii="Arial" w:hAnsi="Arial" w:cs="Arial"/>
+                <w:sz w:val="20"/>
+                <w:szCs w:val="20"/>
+                <w:lang w:val="es-ES_tradnl"/>
+              </w:rPr>
+            </w:pPr>
+            <w:r>
+              <w:rPr>
+                <w:rFonts w:ascii="Arial" w:hAnsi="Arial" w:cs="Arial"/>
+                <w:sz w:val="20"/>
+                <w:szCs w:val="20"/>
+                <w:lang w:val="es-ES_tradnl"/>
+              </w:rPr>
+              <w:t>RF 17</w:t>
+            </w:r>
+          </w:p>
+        </w:tc>
+      </w:tr>
+      <w:tr>
+        <w:tc>
+          <w:tcPr>
+            <w:tcW w:w="1951" w:type="dxa"/>
+            <w:shd w:val="clear" w:color="auto" w:fill="auto"/>
+            <w:vAlign w:val="center"/>
+          </w:tcPr>
+          <w:p>
+            <w:pPr>
+              <w:pStyle w:val="Sinespaciado"/>
+              <w:rPr>
+                <w:rFonts w:ascii="Arial" w:hAnsi="Arial" w:cs="Arial"/>
+                <w:b/>
+                <w:sz w:val="20"/>
+                <w:szCs w:val="20"/>
+                <w:lang w:val="es-ES_tradnl"/>
+              </w:rPr>
+            </w:pPr>
+            <w:r>
+              <w:rPr>
+                <w:rFonts w:ascii="Arial" w:hAnsi="Arial" w:cs="Arial"/>
+                <w:b/>
+                <w:kern w:val="24"/>
+                <w:sz w:val="20"/>
+                <w:szCs w:val="20"/>
+                <w:lang w:val="es-ES_tradnl"/>
+              </w:rPr>
+              <w:lastRenderedPageBreak/>
+              <w:t>Nombre del Requerimiento:</w:t>
+            </w:r>
+          </w:p>
+        </w:tc>
+        <w:tc>
+          <w:tcPr>
+            <w:tcW w:w="6693" w:type="dxa"/>
+            <w:shd w:val="clear" w:color="auto" w:fill="auto"/>
+            <w:vAlign w:val="center"/>
+          </w:tcPr>
+          <w:p>
+            <w:pPr>
+              <w:rPr>
+                <w:rFonts w:cs="Arial"/>
+                <w:szCs w:val="20"/>
+                <w:lang w:val="es-CO"/>
+              </w:rPr>
+            </w:pPr>
+            <w:r>
+              <w:rPr>
+                <w:rFonts w:eastAsia="Arial" w:cs="Arial"/>
+              </w:rPr>
+              <w:t xml:space="preserve">Lista de deseos de los productos </w:t>
+            </w:r>
+          </w:p>
+        </w:tc>
+      </w:tr>
+      <w:tr>
+        <w:tc>
+          <w:tcPr>
+            <w:tcW w:w="1951" w:type="dxa"/>
+            <w:shd w:val="clear" w:color="auto" w:fill="auto"/>
+            <w:vAlign w:val="center"/>
+          </w:tcPr>
+          <w:p>
+            <w:pPr>
+              <w:pStyle w:val="Sinespaciado"/>
+              <w:rPr>
+                <w:rFonts w:ascii="Arial" w:hAnsi="Arial" w:cs="Arial"/>
+                <w:b/>
+                <w:sz w:val="20"/>
+                <w:szCs w:val="20"/>
+                <w:lang w:val="es-ES_tradnl"/>
+              </w:rPr>
+            </w:pPr>
+            <w:r>
+              <w:rPr>
+                <w:rFonts w:ascii="Arial" w:hAnsi="Arial" w:cs="Arial"/>
+                <w:b/>
+                <w:kern w:val="24"/>
+                <w:sz w:val="20"/>
+                <w:szCs w:val="20"/>
+                <w:lang w:val="es-ES_tradnl"/>
+              </w:rPr>
+              <w:t>Características:</w:t>
+            </w:r>
+          </w:p>
+        </w:tc>
+        <w:tc>
+          <w:tcPr>
+            <w:tcW w:w="6693" w:type="dxa"/>
+            <w:shd w:val="clear" w:color="auto" w:fill="auto"/>
+            <w:vAlign w:val="center"/>
+          </w:tcPr>
+          <w:p>
+            <w:pPr>
+              <w:pStyle w:val="Sinespaciado"/>
+              <w:rPr>
+                <w:rFonts w:ascii="Arial" w:hAnsi="Arial" w:cs="Arial"/>
+                <w:sz w:val="20"/>
+                <w:szCs w:val="20"/>
+                <w:lang w:val="es-ES_tradnl"/>
+              </w:rPr>
+            </w:pPr>
+          </w:p>
+        </w:tc>
+      </w:tr>
+      <w:tr>
+        <w:tc>
+          <w:tcPr>
+            <w:tcW w:w="1951" w:type="dxa"/>
+            <w:shd w:val="clear" w:color="auto" w:fill="auto"/>
+            <w:vAlign w:val="center"/>
+          </w:tcPr>
+          <w:p>
+            <w:pPr>
+              <w:pStyle w:val="Sinespaciado"/>
+              <w:rPr>
+                <w:rFonts w:ascii="Arial" w:hAnsi="Arial" w:cs="Arial"/>
+                <w:b/>
+                <w:sz w:val="20"/>
+                <w:szCs w:val="20"/>
+                <w:lang w:val="es-ES_tradnl"/>
+              </w:rPr>
+            </w:pPr>
+            <w:r>
+              <w:rPr>
+                <w:rFonts w:ascii="Arial" w:hAnsi="Arial" w:cs="Arial"/>
+                <w:b/>
+                <w:kern w:val="24"/>
+                <w:sz w:val="20"/>
+                <w:szCs w:val="20"/>
+                <w:lang w:val="es-ES_tradnl"/>
+              </w:rPr>
+              <w:t>Descripción del requerimiento:</w:t>
+            </w:r>
+          </w:p>
+        </w:tc>
+        <w:tc>
+          <w:tcPr>
+            <w:tcW w:w="6693" w:type="dxa"/>
+            <w:shd w:val="clear" w:color="auto" w:fill="auto"/>
+            <w:vAlign w:val="center"/>
+          </w:tcPr>
+          <w:p>
+            <w:pPr>
+              <w:pStyle w:val="Sinespaciado"/>
+              <w:rPr>
+                <w:rFonts w:ascii="Arial" w:hAnsi="Arial" w:cs="Arial"/>
+                <w:sz w:val="20"/>
+                <w:szCs w:val="20"/>
+                <w:lang w:val="es-ES_tradnl"/>
+              </w:rPr>
+            </w:pPr>
+            <w:r>
+              <w:rPr>
+                <w:rFonts w:ascii="Arial" w:hAnsi="Arial" w:cs="Arial"/>
+                <w:sz w:val="20"/>
+                <w:szCs w:val="20"/>
+                <w:lang w:val="es-ES_tradnl"/>
+              </w:rPr>
+              <w:t>Al seleccionar un producto se debe mostrar las características de este (precio, descuento (Si tiene), Nombre, referencia, descripción, fotos, variantes (Si las tiene. Por ejemplo, una cama de perro puede tener varios tamaños y patrones de diseño)).</w:t>
+            </w:r>
+          </w:p>
+          <w:p>
+            <w:pPr>
+              <w:pStyle w:val="Sinespaciado"/>
+              <w:rPr>
+                <w:rFonts w:ascii="Arial" w:hAnsi="Arial" w:cs="Arial"/>
+                <w:sz w:val="20"/>
+                <w:szCs w:val="20"/>
+                <w:lang w:val="es-ES_tradnl"/>
+              </w:rPr>
+            </w:pPr>
+            <w:r>
+              <w:rPr>
+                <w:rFonts w:ascii="Arial" w:hAnsi="Arial" w:cs="Arial"/>
+                <w:sz w:val="20"/>
+                <w:szCs w:val="20"/>
+                <w:lang w:val="es-ES_tradnl"/>
+              </w:rPr>
+              <w:t>El cliente puede agregar los productos a una lista de deseos</w:t>
+            </w:r>
+          </w:p>
+        </w:tc>
+      </w:tr>
+      <w:tr>
+        <w:tc>
+          <w:tcPr>
+            <w:tcW w:w="1951" w:type="dxa"/>
+            <w:shd w:val="clear" w:color="auto" w:fill="auto"/>
+            <w:vAlign w:val="center"/>
+          </w:tcPr>
+          <w:p>
+            <w:pPr>
+              <w:pStyle w:val="Sinespaciado"/>
+              <w:rPr>
+                <w:rFonts w:ascii="Arial" w:hAnsi="Arial" w:cs="Arial"/>
+                <w:b/>
+                <w:sz w:val="20"/>
+                <w:szCs w:val="20"/>
+                <w:lang w:val="es-ES_tradnl"/>
+              </w:rPr>
+            </w:pPr>
+            <w:r>
+              <w:rPr>
+                <w:rFonts w:ascii="Arial" w:hAnsi="Arial" w:cs="Arial"/>
+                <w:b/>
+                <w:kern w:val="24"/>
+                <w:sz w:val="20"/>
+                <w:szCs w:val="20"/>
+                <w:lang w:val="es-ES_tradnl"/>
+              </w:rPr>
+              <w:t>Requerimiento NO funcional:</w:t>
+            </w:r>
+          </w:p>
+        </w:tc>
+        <w:tc>
+          <w:tcPr>
+            <w:tcW w:w="6693" w:type="dxa"/>
+            <w:shd w:val="clear" w:color="auto" w:fill="auto"/>
+            <w:vAlign w:val="center"/>
+          </w:tcPr>
+          <w:p>
+            <w:pPr>
+              <w:pStyle w:val="Sinespaciado"/>
+              <w:rPr>
+                <w:rFonts w:ascii="Arial" w:hAnsi="Arial" w:cs="Arial"/>
+                <w:sz w:val="20"/>
+                <w:szCs w:val="20"/>
+                <w:lang w:val="en-US"/>
+              </w:rPr>
+            </w:pPr>
+            <w:r>
+              <w:rPr>
+                <w:rFonts w:ascii="Arial" w:hAnsi="Arial" w:cs="Arial"/>
+                <w:sz w:val="20"/>
+                <w:szCs w:val="20"/>
+                <w:lang w:val="en-US"/>
+              </w:rPr>
+              <w:t xml:space="preserve"> RNF01, RNF02, RNF03, RNF04, RNF05</w:t>
+            </w:r>
+          </w:p>
+        </w:tc>
+      </w:tr>
+      <w:tr>
+        <w:tc>
+          <w:tcPr>
+            <w:tcW w:w="8644" w:type="dxa"/>
+            <w:gridSpan w:val="2"/>
+            <w:shd w:val="clear" w:color="auto" w:fill="auto"/>
+            <w:vAlign w:val="center"/>
+          </w:tcPr>
+          <w:p>
+            <w:pPr>
+              <w:pStyle w:val="Sinespaciado"/>
+              <w:rPr>
+                <w:rFonts w:ascii="Arial" w:hAnsi="Arial" w:cs="Arial"/>
+                <w:b/>
+                <w:sz w:val="20"/>
+                <w:szCs w:val="20"/>
+                <w:lang w:val="es-ES_tradnl"/>
+              </w:rPr>
+            </w:pPr>
+            <w:r>
+              <w:rPr>
+                <w:rFonts w:ascii="Arial" w:hAnsi="Arial" w:cs="Arial"/>
+                <w:b/>
+                <w:sz w:val="20"/>
+                <w:szCs w:val="20"/>
+                <w:lang w:val="es-ES_tradnl"/>
+              </w:rPr>
+              <w:t>Prioridad del requerimiento:</w:t>
+            </w:r>
+          </w:p>
+          <w:p>
+            <w:pPr>
+              <w:rPr>
+                <w:rFonts w:cs="Arial"/>
+                <w:szCs w:val="20"/>
+                <w:lang w:val="es-ES_tradnl"/>
+              </w:rPr>
+            </w:pPr>
+            <w:r>
+              <w:rPr>
+                <w:rFonts w:cs="Arial"/>
+                <w:szCs w:val="20"/>
+                <w:lang w:val="es-ES_tradnl"/>
+              </w:rPr>
+              <w:t>Alta</w:t>
+            </w:r>
+          </w:p>
+        </w:tc>
+      </w:tr>
+      <w:bookmarkEnd w:id="38"/>
+    </w:tbl>
     <w:p>
       <w:pPr>
         <w:rPr>
-          <w:b/>
-          <w:sz w:val="28"/>
-          <w:u w:val="single"/>
+          <w:lang w:val="es-ES_tradnl"/>
         </w:rPr>
       </w:pPr>
     </w:p>
-    <w:bookmarkEnd w:id="38"/>
     <w:p>
       <w:pPr>
         <w:rPr>
@@ -12764,13 +13220,6 @@
         </w:rPr>
         <w:t xml:space="preserve"> </w:t>
       </w:r>
-    </w:p>
-    <w:p>
-      <w:pPr>
-        <w:rPr>
-          <w:lang w:val="es-ES_tradnl"/>
-        </w:rPr>
-      </w:pPr>
     </w:p>
     <w:p>
       <w:pPr>
@@ -13192,34 +13641,6 @@
         </w:rPr>
       </w:pPr>
     </w:p>
-    <w:p>
-      <w:pPr>
-        <w:rPr>
-          <w:lang w:val="es-ES_tradnl"/>
-        </w:rPr>
-      </w:pPr>
-    </w:p>
-    <w:p>
-      <w:pPr>
-        <w:rPr>
-          <w:lang w:val="es-ES_tradnl"/>
-        </w:rPr>
-      </w:pPr>
-    </w:p>
-    <w:p>
-      <w:pPr>
-        <w:rPr>
-          <w:lang w:val="es-ES_tradnl"/>
-        </w:rPr>
-      </w:pPr>
-    </w:p>
-    <w:p>
-      <w:pPr>
-        <w:rPr>
-          <w:lang w:val="es-ES_tradnl"/>
-        </w:rPr>
-      </w:pPr>
-    </w:p>
     <w:tbl>
       <w:tblPr>
         <w:tblpPr w:leftFromText="141" w:rightFromText="141" w:vertAnchor="text" w:horzAnchor="margin" w:tblpY="95"/>
@@ -13240,7 +13661,7 @@
       </w:tblGrid>
       <w:tr>
         <w:trPr>
-          <w:trHeight w:val="688"/>
+          <w:trHeight w:val="698"/>
         </w:trPr>
         <w:tc>
           <w:tcPr>
@@ -13616,13 +14037,6 @@
         </w:tc>
       </w:tr>
     </w:tbl>
-    <w:p>
-      <w:pPr>
-        <w:rPr>
-          <w:lang w:val="es-ES_tradnl"/>
-        </w:rPr>
-      </w:pPr>
-    </w:p>
     <w:p>
       <w:pPr>
         <w:rPr>
@@ -13686,6 +14100,7 @@
                 <w:szCs w:val="20"/>
                 <w:lang w:val="es-ES_tradnl"/>
               </w:rPr>
+              <w:lastRenderedPageBreak/>
               <w:t>Identificación del requerimiento</w:t>
             </w:r>
             <w:r>
@@ -15304,6 +15719,127 @@
     </w:lvl>
   </w:abstractNum>
   <w:abstractNum w:abstractNumId="5" w15:restartNumberingAfterBreak="0">
+    <w:nsid w:val="235D61BE"/>
+    <w:multiLevelType w:val="multilevel"/>
+    <w:tmpl w:val="5E8EFD28"/>
+    <w:lvl w:ilvl="0">
+      <w:start w:val="1"/>
+      <w:numFmt w:val="decimal"/>
+      <w:lvlText w:val="%1."/>
+      <w:lvlJc w:val="left"/>
+      <w:pPr>
+        <w:ind w:left="720" w:hanging="360"/>
+      </w:pPr>
+      <w:rPr>
+        <w:rFonts w:hint="default"/>
+      </w:rPr>
+    </w:lvl>
+    <w:lvl w:ilvl="1">
+      <w:start w:val="1"/>
+      <w:numFmt w:val="decimal"/>
+      <w:isLgl/>
+      <w:lvlText w:val="%1.%2."/>
+      <w:lvlJc w:val="left"/>
+      <w:pPr>
+        <w:ind w:left="1080" w:hanging="360"/>
+      </w:pPr>
+      <w:rPr>
+        <w:rFonts w:hint="default"/>
+      </w:rPr>
+    </w:lvl>
+    <w:lvl w:ilvl="2">
+      <w:start w:val="1"/>
+      <w:numFmt w:val="decimal"/>
+      <w:isLgl/>
+      <w:lvlText w:val="%1.%2.%3."/>
+      <w:lvlJc w:val="left"/>
+      <w:pPr>
+        <w:ind w:left="1800" w:hanging="720"/>
+      </w:pPr>
+      <w:rPr>
+        <w:rFonts w:hint="default"/>
+      </w:rPr>
+    </w:lvl>
+    <w:lvl w:ilvl="3">
+      <w:start w:val="1"/>
+      <w:numFmt w:val="decimal"/>
+      <w:isLgl/>
+      <w:lvlText w:val="%1.%2.%3.%4."/>
+      <w:lvlJc w:val="left"/>
+      <w:pPr>
+        <w:ind w:left="2160" w:hanging="720"/>
+      </w:pPr>
+      <w:rPr>
+        <w:rFonts w:hint="default"/>
+      </w:rPr>
+    </w:lvl>
+    <w:lvl w:ilvl="4">
+      <w:start w:val="1"/>
+      <w:numFmt w:val="decimal"/>
+      <w:isLgl/>
+      <w:lvlText w:val="%1.%2.%3.%4.%5."/>
+      <w:lvlJc w:val="left"/>
+      <w:pPr>
+        <w:ind w:left="2880" w:hanging="1080"/>
+      </w:pPr>
+      <w:rPr>
+        <w:rFonts w:hint="default"/>
+      </w:rPr>
+    </w:lvl>
+    <w:lvl w:ilvl="5">
+      <w:start w:val="1"/>
+      <w:numFmt w:val="decimal"/>
+      <w:isLgl/>
+      <w:lvlText w:val="%1.%2.%3.%4.%5.%6."/>
+      <w:lvlJc w:val="left"/>
+      <w:pPr>
+        <w:ind w:left="3240" w:hanging="1080"/>
+      </w:pPr>
+      <w:rPr>
+        <w:rFonts w:hint="default"/>
+      </w:rPr>
+    </w:lvl>
+    <w:lvl w:ilvl="6">
+      <w:start w:val="1"/>
+      <w:numFmt w:val="decimal"/>
+      <w:isLgl/>
+      <w:lvlText w:val="%1.%2.%3.%4.%5.%6.%7."/>
+      <w:lvlJc w:val="left"/>
+      <w:pPr>
+        <w:ind w:left="3960" w:hanging="1440"/>
+      </w:pPr>
+      <w:rPr>
+        <w:rFonts w:hint="default"/>
+      </w:rPr>
+    </w:lvl>
+    <w:lvl w:ilvl="7">
+      <w:start w:val="1"/>
+      <w:numFmt w:val="decimal"/>
+      <w:isLgl/>
+      <w:lvlText w:val="%1.%2.%3.%4.%5.%6.%7.%8."/>
+      <w:lvlJc w:val="left"/>
+      <w:pPr>
+        <w:ind w:left="4320" w:hanging="1440"/>
+      </w:pPr>
+      <w:rPr>
+        <w:rFonts w:hint="default"/>
+      </w:rPr>
+    </w:lvl>
+    <w:lvl w:ilvl="8">
+      <w:start w:val="1"/>
+      <w:numFmt w:val="decimal"/>
+      <w:isLgl/>
+      <w:lvlText w:val="%1.%2.%3.%4.%5.%6.%7.%8.%9."/>
+      <w:lvlJc w:val="left"/>
+      <w:pPr>
+        <w:ind w:left="5040" w:hanging="1800"/>
+      </w:pPr>
+      <w:rPr>
+        <w:rFonts w:hint="default"/>
+      </w:rPr>
+    </w:lvl>
+  </w:abstractNum>
+  <w:abstractNum w:abstractNumId="6" w15:restartNumberingAfterBreak="0">
     <w:nsid w:val="2D22368D"/>
     <w:multiLevelType w:val="multilevel"/>
     <w:tmpl w:val="D4F2049E"/>
@@ -15446,7 +15982,7 @@
       </w:rPr>
     </w:lvl>
   </w:abstractNum>
-  <w:abstractNum w:abstractNumId="6" w15:restartNumberingAfterBreak="0">
+  <w:abstractNum w:abstractNumId="7" w15:restartNumberingAfterBreak="0">
     <w:nsid w:val="34137E42"/>
     <w:multiLevelType w:val="hybridMultilevel"/>
     <w:tmpl w:val="D2C694DE"/>
@@ -15535,7 +16071,7 @@
       </w:pPr>
     </w:lvl>
   </w:abstractNum>
-  <w:abstractNum w:abstractNumId="7" w15:restartNumberingAfterBreak="0">
+  <w:abstractNum w:abstractNumId="8" w15:restartNumberingAfterBreak="0">
     <w:nsid w:val="3AD24510"/>
     <w:multiLevelType w:val="multilevel"/>
     <w:tmpl w:val="D4F2049E"/>
@@ -15675,7 +16211,7 @@
       </w:rPr>
     </w:lvl>
   </w:abstractNum>
-  <w:abstractNum w:abstractNumId="8" w15:restartNumberingAfterBreak="0">
+  <w:abstractNum w:abstractNumId="9" w15:restartNumberingAfterBreak="0">
     <w:nsid w:val="42226379"/>
     <w:multiLevelType w:val="hybridMultilevel"/>
     <w:tmpl w:val="CF30FF64"/>
@@ -15788,7 +16324,7 @@
       </w:rPr>
     </w:lvl>
   </w:abstractNum>
-  <w:abstractNum w:abstractNumId="9" w15:restartNumberingAfterBreak="0">
+  <w:abstractNum w:abstractNumId="10" w15:restartNumberingAfterBreak="0">
     <w:nsid w:val="461428F4"/>
     <w:multiLevelType w:val="hybridMultilevel"/>
     <w:tmpl w:val="565A3144"/>
@@ -15902,7 +16438,7 @@
       </w:rPr>
     </w:lvl>
   </w:abstractNum>
-  <w:abstractNum w:abstractNumId="10" w15:restartNumberingAfterBreak="0">
+  <w:abstractNum w:abstractNumId="11" w15:restartNumberingAfterBreak="0">
     <w:nsid w:val="620240C7"/>
     <w:multiLevelType w:val="multilevel"/>
     <w:tmpl w:val="ACB87BC2"/>
@@ -16023,7 +16559,7 @@
       </w:rPr>
     </w:lvl>
   </w:abstractNum>
-  <w:abstractNum w:abstractNumId="11" w15:restartNumberingAfterBreak="0">
+  <w:abstractNum w:abstractNumId="12" w15:restartNumberingAfterBreak="0">
     <w:nsid w:val="6486393C"/>
     <w:multiLevelType w:val="hybridMultilevel"/>
     <w:tmpl w:val="D0D62B0C"/>
@@ -16136,7 +16672,7 @@
       </w:rPr>
     </w:lvl>
   </w:abstractNum>
-  <w:abstractNum w:abstractNumId="12" w15:restartNumberingAfterBreak="0">
+  <w:abstractNum w:abstractNumId="13" w15:restartNumberingAfterBreak="0">
     <w:nsid w:val="70A82AFF"/>
     <w:multiLevelType w:val="multilevel"/>
     <w:tmpl w:val="1D883FC4"/>
@@ -16257,7 +16793,7 @@
       </w:rPr>
     </w:lvl>
   </w:abstractNum>
-  <w:abstractNum w:abstractNumId="13" w15:restartNumberingAfterBreak="0">
+  <w:abstractNum w:abstractNumId="14" w15:restartNumberingAfterBreak="0">
     <w:nsid w:val="71F92149"/>
     <w:multiLevelType w:val="hybridMultilevel"/>
     <w:tmpl w:val="6D1C44B6"/>
@@ -16371,22 +16907,22 @@
     </w:lvl>
   </w:abstractNum>
   <w:num w:numId="1">
-    <w:abstractNumId w:val="5"/>
+    <w:abstractNumId w:val="6"/>
   </w:num>
   <w:num w:numId="2">
-    <w:abstractNumId w:val="5"/>
+    <w:abstractNumId w:val="6"/>
   </w:num>
   <w:num w:numId="3">
-    <w:abstractNumId w:val="5"/>
+    <w:abstractNumId w:val="6"/>
   </w:num>
   <w:num w:numId="4">
-    <w:abstractNumId w:val="5"/>
+    <w:abstractNumId w:val="6"/>
   </w:num>
   <w:num w:numId="5">
     <w:abstractNumId w:val="1"/>
   </w:num>
   <w:num w:numId="6">
-    <w:abstractNumId w:val="5"/>
+    <w:abstractNumId w:val="6"/>
     <w:lvlOverride w:ilvl="0">
       <w:startOverride w:val="1"/>
     </w:lvlOverride>
@@ -16416,19 +16952,19 @@
     </w:lvlOverride>
   </w:num>
   <w:num w:numId="7">
-    <w:abstractNumId w:val="13"/>
+    <w:abstractNumId w:val="14"/>
   </w:num>
   <w:num w:numId="8">
-    <w:abstractNumId w:val="8"/>
+    <w:abstractNumId w:val="9"/>
   </w:num>
   <w:num w:numId="9">
-    <w:abstractNumId w:val="9"/>
+    <w:abstractNumId w:val="10"/>
   </w:num>
   <w:num w:numId="10">
-    <w:abstractNumId w:val="11"/>
+    <w:abstractNumId w:val="12"/>
   </w:num>
   <w:num w:numId="11">
-    <w:abstractNumId w:val="5"/>
+    <w:abstractNumId w:val="6"/>
     <w:lvlOverride w:ilvl="0">
       <w:startOverride w:val="3"/>
     </w:lvlOverride>
@@ -16437,7 +16973,7 @@
     </w:lvlOverride>
   </w:num>
   <w:num w:numId="12">
-    <w:abstractNumId w:val="5"/>
+    <w:abstractNumId w:val="6"/>
     <w:lvlOverride w:ilvl="0">
       <w:startOverride w:val="3"/>
     </w:lvlOverride>
@@ -16446,7 +16982,7 @@
     </w:lvlOverride>
   </w:num>
   <w:num w:numId="13">
-    <w:abstractNumId w:val="7"/>
+    <w:abstractNumId w:val="8"/>
   </w:num>
   <w:num w:numId="14">
     <w:abstractNumId w:val="2"/>
@@ -16479,7 +17015,7 @@
     </w:lvlOverride>
   </w:num>
   <w:num w:numId="15">
-    <w:abstractNumId w:val="10"/>
+    <w:abstractNumId w:val="11"/>
   </w:num>
   <w:num w:numId="16">
     <w:abstractNumId w:val="3"/>
@@ -16488,10 +17024,10 @@
     <w:abstractNumId w:val="4"/>
   </w:num>
   <w:num w:numId="18">
-    <w:abstractNumId w:val="12"/>
+    <w:abstractNumId w:val="13"/>
   </w:num>
   <w:num w:numId="19">
-    <w:abstractNumId w:val="6"/>
+    <w:abstractNumId w:val="7"/>
     <w:lvlOverride w:ilvl="0">
       <w:startOverride w:val="1"/>
     </w:lvlOverride>
@@ -16522,6 +17058,9 @@
   </w:num>
   <w:num w:numId="20">
     <w:abstractNumId w:val="0"/>
+  </w:num>
+  <w:num w:numId="21">
+    <w:abstractNumId w:val="5"/>
   </w:num>
 </w:numbering>
 </file>

</xml_diff>